<commit_message>
Predicting Diabetes Risk Using Patient Health Indicators and AI Models
</commit_message>
<xml_diff>
--- a/-Diabetes_Prediction_Capstone_Report_with_Code.docx
+++ b/-Diabetes_Prediction_Capstone_Report_with_Code.docx
@@ -15,141 +15,206 @@
         <w:pStyle w:val="Heading1"/>
       </w:pPr>
       <w:r>
-        <w:t>Diabetes Prediction Capstone Project</w:t>
+        <w:t>Predicting Diabetes Risk Using Patient Health Indicators and AI M</w:t>
+      </w:r>
+      <w:bookmarkStart w:id="0" w:name="_GoBack"/>
+      <w:bookmarkEnd w:id="0"/>
+      <w:r>
+        <w:t>odels</w:t>
+      </w:r>
+    </w:p>
+    <w:p/>
+    <w:p>
+      <w:r>
+        <w:t>Submitted By</w:t>
       </w:r>
     </w:p>
     <w:p>
       <w:r>
-        <w:t>Submitted By</w:t>
+        <w:t>Name: GILBERT WALIUBA</w:t>
       </w:r>
     </w:p>
     <w:p>
       <w:r>
-        <w:t>Name: GILBERT WALIUBA</w:t>
+        <w:t>Email: gilbert@haofinder.com</w:t>
       </w:r>
     </w:p>
     <w:p>
       <w:r>
-        <w:t>Email: gilbert@haofinder.com</w:t>
+        <w:t>Phone: +254 715 560 734</w:t>
       </w:r>
     </w:p>
     <w:p>
       <w:r>
-        <w:t>Phone: +254 715 560 734</w:t>
+        <w:br/>
+        <w:t>Institution</w:t>
       </w:r>
     </w:p>
     <w:p>
       <w:r>
-        <w:br/>
-        <w:t>Institution</w:t>
+        <w:t>ADNIAN ABS</w:t>
       </w:r>
     </w:p>
     <w:p>
       <w:r>
-        <w:t>ADNIAN ABS</w:t>
+        <w:br/>
+        <w:t>Date of Submission</w:t>
       </w:r>
     </w:p>
     <w:p>
       <w:r>
-        <w:br/>
-        <w:t>Date of Submission</w:t>
+        <w:t>15th SEPT 2025</w:t>
       </w:r>
     </w:p>
     <w:p>
       <w:r>
-        <w:t>15th SEPT 2025</w:t>
+        <w:br/>
+        <w:t>Dataset Source</w:t>
       </w:r>
     </w:p>
     <w:p>
       <w:r>
-        <w:br/>
-        <w:t>Dataset Source</w:t>
+        <w:t>Pima Indians Diabetes Database (Kaggle)</w:t>
       </w:r>
     </w:p>
     <w:p>
       <w:r>
-        <w:t xml:space="preserve">Pima Indians Diabetes </w:t>
-      </w:r>
-      <w:r>
-        <w:t>Database (Kaggle)</w:t>
+        <w:br w:type="page"/>
       </w:r>
     </w:p>
     <w:p>
-      <w:r>
-        <w:br w:type="page"/>
+      <w:pPr>
+        <w:pStyle w:val="Heading1"/>
+      </w:pPr>
+      <w:r>
+        <w:lastRenderedPageBreak/>
+        <w:t>1. Abstract</w:t>
       </w:r>
     </w:p>
     <w:p>
-      <w:pPr>
-        <w:pStyle w:val="Heading1"/>
-      </w:pPr>
-      <w:r>
-        <w:lastRenderedPageBreak/>
-        <w:t>1. Abstract</w:t>
+      <w:r>
+        <w:t>This project applies data science and machine learning techniques to predict diabetes using the Pima Indians Diabetes Database. The workflow includes data preprocessing, exploratory data analysis, feature engineering, model training, evaluation, and optimization.</w:t>
       </w:r>
     </w:p>
     <w:p>
-      <w:r>
-        <w:t xml:space="preserve">This project applies data science and machine learning techniques to predict diabetes using the Pima Indians Diabetes Database. The workflow includes data preprocessing, exploratory data analysis, feature engineering, model </w:t>
-      </w:r>
-      <w:r>
-        <w:t>training, evaluation, and optimization.</w:t>
+      <w:pPr>
+        <w:pStyle w:val="Heading1"/>
+      </w:pPr>
+      <w:r>
+        <w:t>2. Problem Statement</w:t>
       </w:r>
     </w:p>
     <w:p>
-      <w:pPr>
-        <w:pStyle w:val="Heading1"/>
-      </w:pPr>
-      <w:r>
-        <w:t>2. Problem Statement</w:t>
+      <w:r>
+        <w:t>Diabetes is a chronic disease with serious health implications. Early detection is crucial. This project builds predictive models to determine the likelihood of diabetes in patients.</w:t>
       </w:r>
     </w:p>
     <w:p>
-      <w:r>
-        <w:t>Diabetes is a chronic disease with serious health implications. Early detection is crucial. This project builds predictive models to determine the likelihood of diabetes in patients.</w:t>
+      <w:pPr>
+        <w:pStyle w:val="Heading1"/>
+      </w:pPr>
+      <w:r>
+        <w:t>3. Dataset Description</w:t>
       </w:r>
     </w:p>
     <w:p>
-      <w:pPr>
-        <w:pStyle w:val="Heading1"/>
-      </w:pPr>
-      <w:r>
-        <w:t>3. Dataset D</w:t>
-      </w:r>
-      <w:r>
-        <w:t>escription</w:t>
+      <w:r>
+        <w:t>Pima Indians Diabetes Database with 768 records and 9 attributes.</w:t>
       </w:r>
     </w:p>
     <w:p>
-      <w:r>
-        <w:t>Pima Indians Diabetes Database with 768 records and 9 attributes.</w:t>
+      <w:pPr>
+        <w:pStyle w:val="Heading1"/>
+      </w:pPr>
+      <w:r>
+        <w:t>4. Data Collection and Exploration</w:t>
       </w:r>
     </w:p>
     <w:p>
-      <w:pPr>
-        <w:pStyle w:val="Heading1"/>
-      </w:pPr>
-      <w:r>
-        <w:t>4. Data Collection and Exploration</w:t>
+      <w:r>
+        <w:t>The dataset was loaded and inspected for structure, data types, and summary statistics.</w:t>
       </w:r>
     </w:p>
     <w:p>
       <w:r>
-        <w:t>The dataset was loaded and inspected for structure, data types, and summary statistics.</w:t>
+        <w:t>Code:</w:t>
       </w:r>
     </w:p>
     <w:p>
       <w:r>
-        <w:t>Code:</w:t>
+        <w:rPr>
+          <w:rFonts w:ascii="Courier New" w:hAnsi="Courier New"/>
+          <w:sz w:val="18"/>
+        </w:rPr>
+        <w:t>import pandas as pd</w:t>
+      </w:r>
+      <w:r>
+        <w:rPr>
+          <w:rFonts w:ascii="Courier New" w:hAnsi="Courier New"/>
+          <w:sz w:val="18"/>
+        </w:rPr>
+        <w:br/>
+      </w:r>
+      <w:r>
+        <w:rPr>
+          <w:rFonts w:ascii="Courier New" w:hAnsi="Courier New"/>
+          <w:sz w:val="18"/>
+        </w:rPr>
+        <w:br/>
+        <w:t>url = "https://raw.githubusercontent.com/jbrownlee/Datasets/master/pima-indians-diabetes.data.csv"</w:t>
+      </w:r>
+      <w:r>
+        <w:rPr>
+          <w:rFonts w:ascii="Courier New" w:hAnsi="Courier New"/>
+          <w:sz w:val="18"/>
+        </w:rPr>
+        <w:br/>
+        <w:t>columns = ["Pregnancies","Glucose","BloodPressure","SkinThickness","Insulin","BMI","DiabetesPedigreeFunction","Age","Outcome"]</w:t>
+      </w:r>
+      <w:r>
+        <w:rPr>
+          <w:rFonts w:ascii="Courier New" w:hAnsi="Courier New"/>
+          <w:sz w:val="18"/>
+        </w:rPr>
+        <w:br/>
+        <w:t>df = pd.read_csv(url, names=columns)</w:t>
+      </w:r>
+      <w:r>
+        <w:rPr>
+          <w:rFonts w:ascii="Courier New" w:hAnsi="Courier New"/>
+          <w:sz w:val="18"/>
+        </w:rPr>
+        <w:br/>
+      </w:r>
+      <w:r>
+        <w:rPr>
+          <w:rFonts w:ascii="Courier New" w:hAnsi="Courier New"/>
+          <w:sz w:val="18"/>
+        </w:rPr>
+        <w:br/>
+        <w:t>print(df.shape)</w:t>
+      </w:r>
+      <w:r>
+        <w:rPr>
+          <w:rFonts w:ascii="Courier New" w:hAnsi="Courier New"/>
+          <w:sz w:val="18"/>
+        </w:rPr>
+        <w:br/>
+        <w:t>print(df.head())</w:t>
       </w:r>
     </w:p>
     <w:p>
       <w:r>
+        <w:t>Output:</w:t>
+      </w:r>
+    </w:p>
+    <w:p>
+      <w:r>
         <w:rPr>
           <w:rFonts w:ascii="Courier New" w:hAnsi="Courier New"/>
           <w:sz w:val="18"/>
         </w:rPr>
-        <w:t>import pandas as pd</w:t>
+        <w:t>(768, 9)</w:t>
       </w:r>
       <w:r>
         <w:rPr>
@@ -157,6 +222,7 @@
           <w:sz w:val="18"/>
         </w:rPr>
         <w:br/>
+        <w:t xml:space="preserve">   Pregnancies  Glucose  BloodPressure  SkinThickness  Insulin   BMI  DiabetesPedigreeFunction  Age  Outcome</w:t>
       </w:r>
       <w:r>
         <w:rPr>
@@ -164,14 +230,15 @@
           <w:sz w:val="18"/>
         </w:rPr>
         <w:br/>
-        <w:t>url = "https://raw.githubuser</w:t>
+        <w:t>0            6      148             72             35        0  33.6                     0.627   50        1</w:t>
       </w:r>
       <w:r>
         <w:rPr>
           <w:rFonts w:ascii="Courier New" w:hAnsi="Courier New"/>
           <w:sz w:val="18"/>
         </w:rPr>
-        <w:t>content.com/jbrownlee/Datasets/master/pima-indians-diabetes.data.csv"</w:t>
+        <w:br/>
+        <w:t>1            1       85             66             29        0  26.6                     0.351   31        0</w:t>
       </w:r>
       <w:r>
         <w:rPr>
@@ -179,7 +246,7 @@
           <w:sz w:val="18"/>
         </w:rPr>
         <w:br/>
-        <w:t>columns = ["Pregnancies","Glucose","BloodPressure","SkinThickness","Insulin","BMI","DiabetesPedigreeFunction","Age","Outcome"]</w:t>
+        <w:t>2            8      183             64              0        0  23.3                     0.672   32        1</w:t>
       </w:r>
       <w:r>
         <w:rPr>
@@ -187,7 +254,7 @@
           <w:sz w:val="18"/>
         </w:rPr>
         <w:br/>
-        <w:t>df = pd.read_csv(url, names=columns)</w:t>
+        <w:t>3            1       89             66             23       94  28.1                     0.167   21        0</w:t>
       </w:r>
       <w:r>
         <w:rPr>
@@ -195,14 +262,35 @@
           <w:sz w:val="18"/>
         </w:rPr>
         <w:br/>
-      </w:r>
+        <w:t>4            0      137             40             35      168  43.1                     2.288   33        1</w:t>
+      </w:r>
+    </w:p>
+    <w:p>
+      <w:pPr>
+        <w:pStyle w:val="Heading1"/>
+      </w:pPr>
+      <w:r>
+        <w:lastRenderedPageBreak/>
+        <w:t>5. Data Preprocessing</w:t>
+      </w:r>
+    </w:p>
+    <w:p>
+      <w:r>
+        <w:t>Zero values in critical columns were replaced with NaN, imputed with median values, and standardized.</w:t>
+      </w:r>
+    </w:p>
+    <w:p>
+      <w:r>
+        <w:t>Code:</w:t>
+      </w:r>
+    </w:p>
+    <w:p>
       <w:r>
         <w:rPr>
           <w:rFonts w:ascii="Courier New" w:hAnsi="Courier New"/>
           <w:sz w:val="18"/>
         </w:rPr>
-        <w:br/>
-        <w:t>print(df.shape)</w:t>
+        <w:t>from sklearn.impute import SimpleImputer</w:t>
       </w:r>
       <w:r>
         <w:rPr>
@@ -210,28 +298,108 @@
           <w:sz w:val="18"/>
         </w:rPr>
         <w:br/>
-        <w:t>print</w:t>
+        <w:t>from sklearn.preprocessing import StandardScaler</w:t>
       </w:r>
       <w:r>
         <w:rPr>
           <w:rFonts w:ascii="Courier New" w:hAnsi="Courier New"/>
           <w:sz w:val="18"/>
         </w:rPr>
-        <w:t>(df.head())</w:t>
+        <w:br/>
+      </w:r>
+      <w:r>
+        <w:rPr>
+          <w:rFonts w:ascii="Courier New" w:hAnsi="Courier New"/>
+          <w:sz w:val="18"/>
+        </w:rPr>
+        <w:br/>
+        <w:t>cols_to_fix = ["Glucose","BloodPressure","SkinThickness","Insulin","BMI"]</w:t>
+      </w:r>
+      <w:r>
+        <w:rPr>
+          <w:rFonts w:ascii="Courier New" w:hAnsi="Courier New"/>
+          <w:sz w:val="18"/>
+        </w:rPr>
+        <w:br/>
+        <w:t>df[cols_to_fix] = df[cols_to_fix].replace(0, pd.NA)</w:t>
+      </w:r>
+      <w:r>
+        <w:rPr>
+          <w:rFonts w:ascii="Courier New" w:hAnsi="Courier New"/>
+          <w:sz w:val="18"/>
+        </w:rPr>
+        <w:br/>
+      </w:r>
+      <w:r>
+        <w:rPr>
+          <w:rFonts w:ascii="Courier New" w:hAnsi="Courier New"/>
+          <w:sz w:val="18"/>
+        </w:rPr>
+        <w:br/>
+        <w:t>imputer = SimpleImputer(strategy="median")</w:t>
+      </w:r>
+      <w:r>
+        <w:rPr>
+          <w:rFonts w:ascii="Courier New" w:hAnsi="Courier New"/>
+          <w:sz w:val="18"/>
+        </w:rPr>
+        <w:br/>
+        <w:t>df[cols_to_fix] = imputer.fit_transform(df[cols_to_fix])</w:t>
+      </w:r>
+      <w:r>
+        <w:rPr>
+          <w:rFonts w:ascii="Courier New" w:hAnsi="Courier New"/>
+          <w:sz w:val="18"/>
+        </w:rPr>
+        <w:br/>
+      </w:r>
+      <w:r>
+        <w:rPr>
+          <w:rFonts w:ascii="Courier New" w:hAnsi="Courier New"/>
+          <w:sz w:val="18"/>
+        </w:rPr>
+        <w:br/>
+        <w:t>scaler = StandardScaler()</w:t>
+      </w:r>
+      <w:r>
+        <w:rPr>
+          <w:rFonts w:ascii="Courier New" w:hAnsi="Courier New"/>
+          <w:sz w:val="18"/>
+        </w:rPr>
+        <w:br/>
+        <w:t>X_scaled = scaler.fit_transform(df.drop("Outcome", axis=1))</w:t>
       </w:r>
     </w:p>
     <w:p>
       <w:r>
-        <w:t>Output:</w:t>
+        <w:t>Output: Missing values handled, dataset normalized.</w:t>
       </w:r>
     </w:p>
     <w:p>
+      <w:pPr>
+        <w:pStyle w:val="Heading1"/>
+      </w:pPr>
+      <w:r>
+        <w:t>6. Exploratory Data Analysis (EDA)</w:t>
+      </w:r>
+    </w:p>
+    <w:p>
+      <w:r>
+        <w:t>Histograms, heatmaps, and boxplots were generated.</w:t>
+      </w:r>
+    </w:p>
+    <w:p>
+      <w:r>
+        <w:t>Code:</w:t>
+      </w:r>
+    </w:p>
+    <w:p>
       <w:r>
         <w:rPr>
           <w:rFonts w:ascii="Courier New" w:hAnsi="Courier New"/>
           <w:sz w:val="18"/>
         </w:rPr>
-        <w:t>(768, 9)</w:t>
+        <w:t>import seaborn as sns</w:t>
       </w:r>
       <w:r>
         <w:rPr>
@@ -239,7 +407,7 @@
           <w:sz w:val="18"/>
         </w:rPr>
         <w:br/>
-        <w:t xml:space="preserve">   Pregnancies  Glucose  BloodPressure  SkinThickness  Insulin   BMI  DiabetesPedigreeFunction  Age  Outcome</w:t>
+        <w:t>import matplotlib.pyplot as plt</w:t>
       </w:r>
       <w:r>
         <w:rPr>
@@ -247,7 +415,6 @@
           <w:sz w:val="18"/>
         </w:rPr>
         <w:br/>
-        <w:t>0            6      148             72             35        0  33.6                     0.627   50        1</w:t>
       </w:r>
       <w:r>
         <w:rPr>
@@ -255,14 +422,15 @@
           <w:sz w:val="18"/>
         </w:rPr>
         <w:br/>
-        <w:t xml:space="preserve">1        </w:t>
+        <w:t>sns.countplot(x=df['Outcome'])</w:t>
       </w:r>
       <w:r>
         <w:rPr>
           <w:rFonts w:ascii="Courier New" w:hAnsi="Courier New"/>
           <w:sz w:val="18"/>
         </w:rPr>
-        <w:t xml:space="preserve">    1       85             66             29        0  26.6                     0.351   31        0</w:t>
+        <w:br/>
+        <w:t>plt.title("Diabetes Outcome Distribution")</w:t>
       </w:r>
       <w:r>
         <w:rPr>
@@ -270,22 +438,42 @@
           <w:sz w:val="18"/>
         </w:rPr>
         <w:br/>
-        <w:t>2            8      183             64              0        0  23.3                     0.672   32        1</w:t>
-      </w:r>
+        <w:t>plt.show()</w:t>
+      </w:r>
+    </w:p>
+    <w:p>
+      <w:r>
+        <w:t>Output: Class imbalance detected (~65% non-diabetic, ~35% diabetic).</w:t>
+      </w:r>
+    </w:p>
+    <w:p>
+      <w:pPr>
+        <w:pStyle w:val="Heading1"/>
+      </w:pPr>
+      <w:r>
+        <w:t>9. Model Training and Evaluation</w:t>
+      </w:r>
+    </w:p>
+    <w:p>
+      <w:r>
+        <w:t>Logistic Regression model example:</w:t>
+      </w:r>
+    </w:p>
+    <w:p>
       <w:r>
         <w:rPr>
           <w:rFonts w:ascii="Courier New" w:hAnsi="Courier New"/>
           <w:sz w:val="18"/>
         </w:rPr>
-        <w:br/>
-        <w:t xml:space="preserve">3            1       89             66         </w:t>
+        <w:t>from sklearn.model_selection import train_test_split</w:t>
       </w:r>
       <w:r>
         <w:rPr>
           <w:rFonts w:ascii="Courier New" w:hAnsi="Courier New"/>
           <w:sz w:val="18"/>
         </w:rPr>
-        <w:t xml:space="preserve">    23       94  28.1                     0.167   21        0</w:t>
+        <w:br/>
+        <w:t>from sklearn.linear_model import LogisticRegression</w:t>
       </w:r>
       <w:r>
         <w:rPr>
@@ -293,61 +481,114 @@
           <w:sz w:val="18"/>
         </w:rPr>
         <w:br/>
-        <w:t>4            0      137             40             35      168  43.1                     2.288   33        1</w:t>
+        <w:t>from sklearn.metrics import classification_report</w:t>
+      </w:r>
+      <w:r>
+        <w:rPr>
+          <w:rFonts w:ascii="Courier New" w:hAnsi="Courier New"/>
+          <w:sz w:val="18"/>
+        </w:rPr>
+        <w:br/>
+      </w:r>
+      <w:r>
+        <w:rPr>
+          <w:rFonts w:ascii="Courier New" w:hAnsi="Courier New"/>
+          <w:sz w:val="18"/>
+        </w:rPr>
+        <w:br/>
+        <w:t>X = df.drop("Outcome", axis=1)</w:t>
+      </w:r>
+      <w:r>
+        <w:rPr>
+          <w:rFonts w:ascii="Courier New" w:hAnsi="Courier New"/>
+          <w:sz w:val="18"/>
+        </w:rPr>
+        <w:br/>
+        <w:t>y = df["Outcome"]</w:t>
+      </w:r>
+      <w:r>
+        <w:rPr>
+          <w:rFonts w:ascii="Courier New" w:hAnsi="Courier New"/>
+          <w:sz w:val="18"/>
+        </w:rPr>
+        <w:br/>
+        <w:t>X_train, X_test, y_train, y_test = train_test_split(X_scaled, y, test_size=0.2, random_state=42)</w:t>
+      </w:r>
+      <w:r>
+        <w:rPr>
+          <w:rFonts w:ascii="Courier New" w:hAnsi="Courier New"/>
+          <w:sz w:val="18"/>
+        </w:rPr>
+        <w:br/>
+      </w:r>
+      <w:r>
+        <w:rPr>
+          <w:rFonts w:ascii="Courier New" w:hAnsi="Courier New"/>
+          <w:sz w:val="18"/>
+        </w:rPr>
+        <w:br/>
+        <w:t>model = LogisticRegression(max_iter=1000)</w:t>
+      </w:r>
+      <w:r>
+        <w:rPr>
+          <w:rFonts w:ascii="Courier New" w:hAnsi="Courier New"/>
+          <w:sz w:val="18"/>
+        </w:rPr>
+        <w:br/>
+        <w:t>model.fit(X_train, y_train)</w:t>
+      </w:r>
+      <w:r>
+        <w:rPr>
+          <w:rFonts w:ascii="Courier New" w:hAnsi="Courier New"/>
+          <w:sz w:val="18"/>
+        </w:rPr>
+        <w:br/>
+        <w:t>y_pred = model.predict(X_test)</w:t>
+      </w:r>
+      <w:r>
+        <w:rPr>
+          <w:rFonts w:ascii="Courier New" w:hAnsi="Courier New"/>
+          <w:sz w:val="18"/>
+        </w:rPr>
+        <w:br/>
+        <w:t>print(classification_report(y_test, y_pred))</w:t>
       </w:r>
     </w:p>
     <w:p>
-      <w:pPr>
-        <w:pStyle w:val="Heading1"/>
-      </w:pPr>
       <w:r>
         <w:lastRenderedPageBreak/>
-        <w:t>5. Data Preprocessing</w:t>
+        <w:t>Output:</w:t>
       </w:r>
     </w:p>
     <w:p>
-      <w:r>
-        <w:t>Zero values in critical columns were replaced with NaN, imputed</w:t>
-      </w:r>
-      <w:r>
-        <w:t xml:space="preserve"> with median values, and standardized.</w:t>
-      </w:r>
-    </w:p>
-    <w:p>
-      <w:r>
-        <w:t>Code:</w:t>
-      </w:r>
-    </w:p>
-    <w:p>
-      <w:r>
+      <w:pPr>
         <w:rPr>
           <w:rFonts w:ascii="Courier New" w:hAnsi="Courier New"/>
           <w:sz w:val="18"/>
         </w:rPr>
-        <w:t>from sklearn.impute import SimpleImputer</w:t>
-      </w:r>
+      </w:pPr>
       <w:r>
         <w:rPr>
           <w:rFonts w:ascii="Courier New" w:hAnsi="Courier New"/>
           <w:sz w:val="18"/>
         </w:rPr>
-        <w:br/>
-        <w:t>from sklearn.preprocessing import StandardScaler</w:t>
-      </w:r>
+        <w:t xml:space="preserve">              precision    </w:t>
+      </w:r>
+      <w:proofErr w:type="gramStart"/>
       <w:r>
         <w:rPr>
           <w:rFonts w:ascii="Courier New" w:hAnsi="Courier New"/>
           <w:sz w:val="18"/>
         </w:rPr>
-        <w:br/>
-      </w:r>
+        <w:t>recall  f</w:t>
+      </w:r>
+      <w:proofErr w:type="gramEnd"/>
       <w:r>
         <w:rPr>
           <w:rFonts w:ascii="Courier New" w:hAnsi="Courier New"/>
           <w:sz w:val="18"/>
         </w:rPr>
-        <w:br/>
-        <w:t>cols_to_fix = ["Glucose","BloodPressure","SkinThickness","Insulin","BMI"]</w:t>
+        <w:t>1-score   support</w:t>
       </w:r>
       <w:r>
         <w:rPr>
@@ -355,14 +596,15 @@
           <w:sz w:val="18"/>
         </w:rPr>
         <w:br/>
-        <w:t>df[cols_to_fix] = df[cols_to_fix].replace(0, p</w:t>
+        <w:t xml:space="preserve">           0       0.82      0.86      0.84        99</w:t>
       </w:r>
       <w:r>
         <w:rPr>
           <w:rFonts w:ascii="Courier New" w:hAnsi="Courier New"/>
           <w:sz w:val="18"/>
         </w:rPr>
-        <w:t>d.NA)</w:t>
+        <w:br/>
+        <w:t xml:space="preserve">           1       0.70      0.63      0.66        55</w:t>
       </w:r>
       <w:r>
         <w:rPr>
@@ -370,317 +612,7 @@
           <w:sz w:val="18"/>
         </w:rPr>
         <w:br/>
-      </w:r>
-      <w:r>
-        <w:rPr>
-          <w:rFonts w:ascii="Courier New" w:hAnsi="Courier New"/>
-          <w:sz w:val="18"/>
-        </w:rPr>
-        <w:br/>
-        <w:t>imputer = SimpleImputer(strategy="median")</w:t>
-      </w:r>
-      <w:r>
-        <w:rPr>
-          <w:rFonts w:ascii="Courier New" w:hAnsi="Courier New"/>
-          <w:sz w:val="18"/>
-        </w:rPr>
-        <w:br/>
-        <w:t>df[cols_to_fix] = imputer.fit_transform(df[cols_to_fix])</w:t>
-      </w:r>
-      <w:r>
-        <w:rPr>
-          <w:rFonts w:ascii="Courier New" w:hAnsi="Courier New"/>
-          <w:sz w:val="18"/>
-        </w:rPr>
-        <w:br/>
-      </w:r>
-      <w:r>
-        <w:rPr>
-          <w:rFonts w:ascii="Courier New" w:hAnsi="Courier New"/>
-          <w:sz w:val="18"/>
-        </w:rPr>
-        <w:br/>
-        <w:t>scaler = StandardScaler()</w:t>
-      </w:r>
-      <w:r>
-        <w:rPr>
-          <w:rFonts w:ascii="Courier New" w:hAnsi="Courier New"/>
-          <w:sz w:val="18"/>
-        </w:rPr>
-        <w:br/>
-        <w:t>X_scaled = scaler.fit_transform(df.drop("Outcome", axis=1))</w:t>
-      </w:r>
-    </w:p>
-    <w:p>
-      <w:r>
-        <w:t>Output: Missing values handled, dataset normalized.</w:t>
-      </w:r>
-    </w:p>
-    <w:p>
-      <w:pPr>
-        <w:pStyle w:val="Heading1"/>
-      </w:pPr>
-      <w:r>
-        <w:t xml:space="preserve">6. </w:t>
-      </w:r>
-      <w:r>
-        <w:t>Exploratory Data Analysis (EDA)</w:t>
-      </w:r>
-    </w:p>
-    <w:p>
-      <w:r>
-        <w:t>Histograms, heatmaps, and boxplots were generated.</w:t>
-      </w:r>
-    </w:p>
-    <w:p>
-      <w:r>
-        <w:t>Code:</w:t>
-      </w:r>
-    </w:p>
-    <w:p>
-      <w:r>
-        <w:rPr>
-          <w:rFonts w:ascii="Courier New" w:hAnsi="Courier New"/>
-          <w:sz w:val="18"/>
-        </w:rPr>
-        <w:t>import seaborn as sns</w:t>
-      </w:r>
-      <w:r>
-        <w:rPr>
-          <w:rFonts w:ascii="Courier New" w:hAnsi="Courier New"/>
-          <w:sz w:val="18"/>
-        </w:rPr>
-        <w:br/>
-        <w:t>import matplotlib.pyplot as plt</w:t>
-      </w:r>
-      <w:r>
-        <w:rPr>
-          <w:rFonts w:ascii="Courier New" w:hAnsi="Courier New"/>
-          <w:sz w:val="18"/>
-        </w:rPr>
-        <w:br/>
-      </w:r>
-      <w:r>
-        <w:rPr>
-          <w:rFonts w:ascii="Courier New" w:hAnsi="Courier New"/>
-          <w:sz w:val="18"/>
-        </w:rPr>
-        <w:br/>
-        <w:t>sns.countplot(x=df['Outcome'])</w:t>
-      </w:r>
-      <w:r>
-        <w:rPr>
-          <w:rFonts w:ascii="Courier New" w:hAnsi="Courier New"/>
-          <w:sz w:val="18"/>
-        </w:rPr>
-        <w:br/>
-        <w:t>plt.title("Diabetes Outcome Distribution")</w:t>
-      </w:r>
-      <w:r>
-        <w:rPr>
-          <w:rFonts w:ascii="Courier New" w:hAnsi="Courier New"/>
-          <w:sz w:val="18"/>
-        </w:rPr>
-        <w:br/>
-        <w:t>plt.show()</w:t>
-      </w:r>
-    </w:p>
-    <w:p>
-      <w:r>
-        <w:t>Output: Class imbalance det</w:t>
-      </w:r>
-      <w:r>
-        <w:t>ected (~65% non-diabetic, ~35% diabetic).</w:t>
-      </w:r>
-    </w:p>
-    <w:p>
-      <w:pPr>
-        <w:pStyle w:val="Heading1"/>
-      </w:pPr>
-      <w:r>
-        <w:t>9. Model Training and Evaluation</w:t>
-      </w:r>
-    </w:p>
-    <w:p>
-      <w:r>
-        <w:t>Logistic Regression model example:</w:t>
-      </w:r>
-    </w:p>
-    <w:p>
-      <w:r>
-        <w:rPr>
-          <w:rFonts w:ascii="Courier New" w:hAnsi="Courier New"/>
-          <w:sz w:val="18"/>
-        </w:rPr>
-        <w:t>from sklearn.model_selection import train_test_split</w:t>
-      </w:r>
-      <w:r>
-        <w:rPr>
-          <w:rFonts w:ascii="Courier New" w:hAnsi="Courier New"/>
-          <w:sz w:val="18"/>
-        </w:rPr>
-        <w:br/>
-        <w:t>from sklearn.linear_model import LogisticRegression</w:t>
-      </w:r>
-      <w:r>
-        <w:rPr>
-          <w:rFonts w:ascii="Courier New" w:hAnsi="Courier New"/>
-          <w:sz w:val="18"/>
-        </w:rPr>
-        <w:br/>
-        <w:t>from sklearn.metrics import classificatio</w:t>
-      </w:r>
-      <w:r>
-        <w:rPr>
-          <w:rFonts w:ascii="Courier New" w:hAnsi="Courier New"/>
-          <w:sz w:val="18"/>
-        </w:rPr>
-        <w:t>n_report</w:t>
-      </w:r>
-      <w:r>
-        <w:rPr>
-          <w:rFonts w:ascii="Courier New" w:hAnsi="Courier New"/>
-          <w:sz w:val="18"/>
-        </w:rPr>
-        <w:br/>
-      </w:r>
-      <w:r>
-        <w:rPr>
-          <w:rFonts w:ascii="Courier New" w:hAnsi="Courier New"/>
-          <w:sz w:val="18"/>
-        </w:rPr>
-        <w:br/>
-        <w:t>X = df.drop("Outcome", axis=1)</w:t>
-      </w:r>
-      <w:r>
-        <w:rPr>
-          <w:rFonts w:ascii="Courier New" w:hAnsi="Courier New"/>
-          <w:sz w:val="18"/>
-        </w:rPr>
-        <w:br/>
-        <w:t>y = df["Outcome"]</w:t>
-      </w:r>
-      <w:r>
-        <w:rPr>
-          <w:rFonts w:ascii="Courier New" w:hAnsi="Courier New"/>
-          <w:sz w:val="18"/>
-        </w:rPr>
-        <w:br/>
-        <w:t>X_train, X_test, y_train, y_test = train_test_split(X_scaled, y, test_size=0.2, random_state=42)</w:t>
-      </w:r>
-      <w:r>
-        <w:rPr>
-          <w:rFonts w:ascii="Courier New" w:hAnsi="Courier New"/>
-          <w:sz w:val="18"/>
-        </w:rPr>
-        <w:br/>
-      </w:r>
-      <w:r>
-        <w:rPr>
-          <w:rFonts w:ascii="Courier New" w:hAnsi="Courier New"/>
-          <w:sz w:val="18"/>
-        </w:rPr>
-        <w:br/>
-        <w:t>model = LogisticRegression(max_iter=1000)</w:t>
-      </w:r>
-      <w:r>
-        <w:rPr>
-          <w:rFonts w:ascii="Courier New" w:hAnsi="Courier New"/>
-          <w:sz w:val="18"/>
-        </w:rPr>
-        <w:br/>
-        <w:t>model.fit(X_train, y_train)</w:t>
-      </w:r>
-      <w:r>
-        <w:rPr>
-          <w:rFonts w:ascii="Courier New" w:hAnsi="Courier New"/>
-          <w:sz w:val="18"/>
-        </w:rPr>
-        <w:br/>
-        <w:t>y_pred = model.predict(X_test</w:t>
-      </w:r>
-      <w:r>
-        <w:rPr>
-          <w:rFonts w:ascii="Courier New" w:hAnsi="Courier New"/>
-          <w:sz w:val="18"/>
-        </w:rPr>
-        <w:t>)</w:t>
-      </w:r>
-      <w:r>
-        <w:rPr>
-          <w:rFonts w:ascii="Courier New" w:hAnsi="Courier New"/>
-          <w:sz w:val="18"/>
-        </w:rPr>
-        <w:br/>
-        <w:t>print(classification_report(y_test, y_pred))</w:t>
-      </w:r>
-    </w:p>
-    <w:p>
-      <w:r>
-        <w:lastRenderedPageBreak/>
-        <w:t>Output:</w:t>
-      </w:r>
-    </w:p>
-    <w:p>
-      <w:pPr>
-        <w:rPr>
-          <w:rFonts w:ascii="Courier New" w:hAnsi="Courier New"/>
-          <w:sz w:val="18"/>
-        </w:rPr>
-      </w:pPr>
-      <w:r>
-        <w:rPr>
-          <w:rFonts w:ascii="Courier New" w:hAnsi="Courier New"/>
-          <w:sz w:val="18"/>
-        </w:rPr>
-        <w:t xml:space="preserve">              precision    </w:t>
-      </w:r>
-      <w:proofErr w:type="gramStart"/>
-      <w:r>
-        <w:rPr>
-          <w:rFonts w:ascii="Courier New" w:hAnsi="Courier New"/>
-          <w:sz w:val="18"/>
-        </w:rPr>
-        <w:t>recall  f</w:t>
-      </w:r>
-      <w:proofErr w:type="gramEnd"/>
-      <w:r>
-        <w:rPr>
-          <w:rFonts w:ascii="Courier New" w:hAnsi="Courier New"/>
-          <w:sz w:val="18"/>
-        </w:rPr>
-        <w:t>1-score   support</w:t>
-      </w:r>
-      <w:r>
-        <w:rPr>
-          <w:rFonts w:ascii="Courier New" w:hAnsi="Courier New"/>
-          <w:sz w:val="18"/>
-        </w:rPr>
-        <w:br/>
-        <w:t xml:space="preserve">           0       0.82      0.86      0.84        99</w:t>
-      </w:r>
-      <w:r>
-        <w:rPr>
-          <w:rFonts w:ascii="Courier New" w:hAnsi="Courier New"/>
-          <w:sz w:val="18"/>
-        </w:rPr>
-        <w:br/>
-        <w:t xml:space="preserve">           1       0.70      0.63      0.66        55</w:t>
-      </w:r>
-      <w:r>
-        <w:rPr>
-          <w:rFonts w:ascii="Courier New" w:hAnsi="Courier New"/>
-          <w:sz w:val="18"/>
-        </w:rPr>
-        <w:br/>
-        <w:t xml:space="preserve">    accuracy                           </w:t>
-      </w:r>
-      <w:r>
-        <w:rPr>
-          <w:rFonts w:ascii="Courier New" w:hAnsi="Courier New"/>
-          <w:sz w:val="18"/>
-        </w:rPr>
-        <w:t>0.78       154</w:t>
+        <w:t xml:space="preserve">    accuracy                           0.78       154</w:t>
       </w:r>
       <w:r>
         <w:rPr>
@@ -2895,8 +2827,6 @@
         </w:rPr>
         <w:t>: int64</w:t>
       </w:r>
-      <w:bookmarkStart w:id="0" w:name="_GoBack"/>
-      <w:bookmarkEnd w:id="0"/>
     </w:p>
     <w:sectPr>
       <w:pgSz w:w="12240" w:h="15840"/>
@@ -3396,10 +3326,6 @@
     <w:lsdException w:name="Book Title" w:uiPriority="33" w:qFormat="1"/>
     <w:lsdException w:name="Bibliography" w:semiHidden="1" w:uiPriority="37" w:unhideWhenUsed="1"/>
     <w:lsdException w:name="TOC Heading" w:semiHidden="1" w:uiPriority="39" w:unhideWhenUsed="1" w:qFormat="1"/>
-    <w:lsdException w:name="Grid Table Light" w:semiHidden="1" w:unhideWhenUsed="1"/>
-    <w:lsdException w:name="Grid Table 1 Light" w:semiHidden="1" w:unhideWhenUsed="1"/>
-    <w:lsdException w:name="Grid Table 2" w:semiHidden="1" w:unhideWhenUsed="1"/>
-    <w:lsdException w:name="Grid Table 3" w:semiHidden="1" w:unhideWhenUsed="1"/>
     <w:lsdException w:name="Grid Table 4" w:uiPriority="49"/>
     <w:lsdException w:name="Grid Table 5 Dark" w:uiPriority="50"/>
     <w:lsdException w:name="Grid Table 6 Colorful" w:uiPriority="51"/>
@@ -14822,7 +14748,7 @@
 </file>
 
 <file path=customXml/itemProps1.xml><?xml version="1.0" encoding="utf-8"?>
-<ds:datastoreItem xmlns:ds="http://schemas.openxmlformats.org/officeDocument/2006/customXml" ds:itemID="{0D008E3C-DCD6-4281-9C07-ABD063D92457}">
+<ds:datastoreItem xmlns:ds="http://schemas.openxmlformats.org/officeDocument/2006/customXml" ds:itemID="{312B8BFB-56C9-4CE0-AC64-C52A50CAE939}">
   <ds:schemaRefs>
     <ds:schemaRef ds:uri="http://schemas.openxmlformats.org/officeDocument/2006/bibliography"/>
   </ds:schemaRefs>

</xml_diff>